<commit_message>
Update IEHG_XIX_draft agenda 03.docx
</commit_message>
<xml_diff>
--- a/IEHG_XIX_draft agenda 03.docx
+++ b/IEHG_XIX_draft agenda 03.docx
@@ -21948,6 +21948,137 @@
               </w:rPr>
               <w:t>online</w:t>
             </w:r>
+          </w:p>
+        </w:tc>
+      </w:tr>
+      <w:tr>
+        <w:trPr>
+          <w:trHeight w:val="255"/>
+        </w:trPr>
+        <w:tc>
+          <w:tcPr>
+            <w:tcW w:w="1741" w:type="dxa"/>
+            <w:tcBorders>
+              <w:top w:val="nil"/>
+              <w:left w:val="nil"/>
+              <w:bottom w:val="nil"/>
+              <w:right w:val="nil"/>
+            </w:tcBorders>
+            <w:shd w:val="clear" w:color="000000" w:fill="EEEEEE"/>
+            <w:vAlign w:val="bottom"/>
+          </w:tcPr>
+          <w:p>
+            <w:pPr>
+              <w:rPr>
+                <w:rFonts w:ascii="Arial" w:eastAsia="Times New Roman" w:hAnsi="Arial" w:cs="Arial"/>
+                <w:color w:val="000000"/>
+                <w:sz w:val="20"/>
+                <w:szCs w:val="20"/>
+                <w:lang w:eastAsia="de-AT"/>
+              </w:rPr>
+            </w:pPr>
+            <w:r>
+              <w:rPr>
+                <w:rFonts w:ascii="Arial" w:eastAsia="Times New Roman" w:hAnsi="Arial" w:cs="Arial"/>
+                <w:color w:val="000000"/>
+                <w:sz w:val="20"/>
+                <w:szCs w:val="20"/>
+                <w:lang w:eastAsia="de-AT"/>
+              </w:rPr>
+              <w:t>Magdalina POPOVIC</w:t>
+            </w:r>
+          </w:p>
+        </w:tc>
+        <w:tc>
+          <w:tcPr>
+            <w:tcW w:w="1688" w:type="dxa"/>
+            <w:tcBorders>
+              <w:top w:val="nil"/>
+              <w:left w:val="nil"/>
+              <w:bottom w:val="nil"/>
+              <w:right w:val="nil"/>
+            </w:tcBorders>
+            <w:shd w:val="clear" w:color="000000" w:fill="EEEEEE"/>
+            <w:vAlign w:val="bottom"/>
+          </w:tcPr>
+          <w:p>
+            <w:pPr>
+              <w:rPr>
+                <w:rFonts w:ascii="Arial" w:eastAsia="Times New Roman" w:hAnsi="Arial" w:cs="Arial"/>
+                <w:color w:val="000000"/>
+                <w:sz w:val="20"/>
+                <w:szCs w:val="20"/>
+                <w:lang w:eastAsia="de-AT"/>
+              </w:rPr>
+            </w:pPr>
+            <w:r>
+              <w:rPr>
+                <w:rFonts w:ascii="Arial" w:eastAsia="Times New Roman" w:hAnsi="Arial" w:cs="Arial"/>
+                <w:color w:val="000000"/>
+                <w:sz w:val="20"/>
+                <w:szCs w:val="20"/>
+                <w:lang w:eastAsia="de-AT"/>
+              </w:rPr>
+              <w:t>via donau</w:t>
+            </w:r>
+          </w:p>
+        </w:tc>
+        <w:tc>
+          <w:tcPr>
+            <w:tcW w:w="3667" w:type="dxa"/>
+            <w:tcBorders>
+              <w:top w:val="nil"/>
+              <w:left w:val="nil"/>
+              <w:bottom w:val="nil"/>
+              <w:right w:val="nil"/>
+            </w:tcBorders>
+            <w:shd w:val="clear" w:color="000000" w:fill="EEEEEE"/>
+            <w:vAlign w:val="bottom"/>
+          </w:tcPr>
+          <w:p>
+            <w:pPr>
+              <w:rPr>
+                <w:rFonts w:ascii="Arial" w:eastAsia="Times New Roman" w:hAnsi="Arial" w:cs="Arial"/>
+                <w:color w:val="000000"/>
+                <w:sz w:val="20"/>
+                <w:szCs w:val="20"/>
+                <w:lang w:eastAsia="de-AT"/>
+              </w:rPr>
+            </w:pPr>
+            <w:r>
+              <w:rPr>
+                <w:rFonts w:ascii="Arial" w:eastAsia="Times New Roman" w:hAnsi="Arial" w:cs="Arial"/>
+                <w:color w:val="000000"/>
+                <w:sz w:val="20"/>
+                <w:szCs w:val="20"/>
+                <w:lang w:eastAsia="de-AT"/>
+              </w:rPr>
+              <w:t>magdalina.popovic@viadonau.org</w:t>
+            </w:r>
+          </w:p>
+        </w:tc>
+        <w:tc>
+          <w:tcPr>
+            <w:tcW w:w="1708" w:type="dxa"/>
+            <w:tcBorders>
+              <w:top w:val="nil"/>
+              <w:left w:val="nil"/>
+              <w:bottom w:val="nil"/>
+              <w:right w:val="nil"/>
+            </w:tcBorders>
+            <w:shd w:val="clear" w:color="000000" w:fill="EEEEEE"/>
+            <w:vAlign w:val="bottom"/>
+          </w:tcPr>
+          <w:p>
+            <w:pPr>
+              <w:rPr>
+                <w:rFonts w:ascii="Arial" w:eastAsia="Times New Roman" w:hAnsi="Arial" w:cs="Arial"/>
+                <w:color w:val="000000"/>
+                <w:sz w:val="20"/>
+                <w:szCs w:val="20"/>
+                <w:lang w:eastAsia="de-AT"/>
+              </w:rPr>
+            </w:pPr>
           </w:p>
         </w:tc>
       </w:tr>
@@ -23975,7 +24106,7 @@
         <v:path o:extrusionok="f" gradientshapeok="t" o:connecttype="rect"/>
         <o:lock v:ext="edit" aspectratio="t"/>
       </v:shapetype>
-      <v:shape id="_x0000_i1035" type="#_x0000_t75" style="width:318pt;height:336.75pt" o:bullet="t">
+      <v:shape id="_x0000_i1030" type="#_x0000_t75" style="width:318pt;height:336.75pt" o:bullet="t">
         <v:imagedata r:id="rId1" o:title="art7235"/>
       </v:shape>
     </w:pict>

</xml_diff>